<commit_message>
feito até questão 8
</commit_message>
<xml_diff>
--- a/ExercicioDeRevisao1_RESPOSTAS.docx
+++ b/ExercicioDeRevisao1_RESPOSTAS.docx
@@ -667,6 +667,855 @@
       <w:r>
         <w:rPr>
           <w:rFonts w:ascii="Calibri" w:hAnsi="Calibri" w:cs="Calibri"/>
+          <w:b/>
+          <w:bCs/>
+          <w:sz w:val="20"/>
+          <w:szCs w:val="20"/>
+        </w:rPr>
+        <w:t>R:</w:t>
+      </w:r>
+      <w:r>
+        <w:rPr>
+          <w:rFonts w:ascii="Calibri" w:hAnsi="Calibri" w:cs="Calibri"/>
+          <w:sz w:val="20"/>
+          <w:szCs w:val="20"/>
+        </w:rPr>
+        <w:t xml:space="preserve"> </w:t>
+      </w:r>
+      <w:r>
+        <w:rPr>
+          <w:rFonts w:ascii="Calibri" w:hAnsi="Calibri" w:cs="Calibri"/>
+          <w:sz w:val="20"/>
+          <w:szCs w:val="20"/>
+        </w:rPr>
+        <w:t xml:space="preserve">Vantagens: acesso direto indexado a qualquer elemento facilitando modificação do conteúdo, tempo constante para acessar os elementos. Desvantagem: movimentação para a inserção e remoção de elementos e conhecimento a </w:t>
+      </w:r>
+      <w:r>
+        <w:rPr>
+          <w:rFonts w:ascii="Calibri" w:hAnsi="Calibri" w:cs="Calibri"/>
+          <w:i/>
+          <w:iCs/>
+          <w:sz w:val="20"/>
+          <w:szCs w:val="20"/>
+        </w:rPr>
+        <w:t>priori</w:t>
+      </w:r>
+      <w:r>
+        <w:rPr>
+          <w:rFonts w:ascii="Calibri" w:hAnsi="Calibri" w:cs="Calibri"/>
+          <w:sz w:val="20"/>
+          <w:szCs w:val="20"/>
+        </w:rPr>
+        <w:t xml:space="preserve"> do tamanho do número máximo da lista (não é indicado quando não se tem uma previsão sobre o crescimento da lista)</w:t>
+      </w:r>
+    </w:p>
+    <w:p>
+      <w:pPr>
+        <w:autoSpaceDE w:val="0"/>
+        <w:autoSpaceDN w:val="0"/>
+        <w:adjustRightInd w:val="0"/>
+        <w:spacing w:after="0" w:line="240" w:lineRule="auto"/>
+        <w:rPr>
+          <w:rFonts w:ascii="Calibri" w:hAnsi="Calibri" w:cs="Calibri"/>
+          <w:sz w:val="20"/>
+          <w:szCs w:val="20"/>
+        </w:rPr>
+      </w:pPr>
+    </w:p>
+    <w:p>
+      <w:pPr>
+        <w:autoSpaceDE w:val="0"/>
+        <w:autoSpaceDN w:val="0"/>
+        <w:adjustRightInd w:val="0"/>
+        <w:spacing w:after="0" w:line="240" w:lineRule="auto"/>
+        <w:rPr>
+          <w:rFonts w:ascii="Calibri" w:hAnsi="Calibri" w:cs="Calibri"/>
+          <w:color w:val="4F81BD" w:themeColor="accent1"/>
+          <w:sz w:val="20"/>
+          <w:szCs w:val="20"/>
+        </w:rPr>
+      </w:pPr>
+      <w:r>
+        <w:rPr>
+          <w:rFonts w:ascii="Calibri" w:hAnsi="Calibri" w:cs="Calibri"/>
+          <w:b/>
+          <w:bCs/>
+          <w:color w:val="4F81BD" w:themeColor="accent1"/>
+          <w:sz w:val="20"/>
+          <w:szCs w:val="20"/>
+        </w:rPr>
+        <w:t>Atividade 5:</w:t>
+      </w:r>
+      <w:r>
+        <w:rPr>
+          <w:rFonts w:ascii="Calibri" w:hAnsi="Calibri" w:cs="Calibri"/>
+          <w:color w:val="4F81BD" w:themeColor="accent1"/>
+          <w:sz w:val="20"/>
+          <w:szCs w:val="20"/>
+        </w:rPr>
+        <w:t xml:space="preserve"> Explique a diferença de implementações de Listas por Arranjos e Lista </w:t>
+      </w:r>
+      <w:r>
+        <w:rPr>
+          <w:rFonts w:ascii="Calibri" w:hAnsi="Calibri" w:cs="Calibri"/>
+          <w:color w:val="4F81BD" w:themeColor="accent1"/>
+          <w:sz w:val="20"/>
+          <w:szCs w:val="20"/>
+        </w:rPr>
+        <w:t>Auto referenciadas</w:t>
+      </w:r>
+      <w:r>
+        <w:rPr>
+          <w:rFonts w:ascii="Calibri" w:hAnsi="Calibri" w:cs="Calibri"/>
+          <w:color w:val="4F81BD" w:themeColor="accent1"/>
+          <w:sz w:val="20"/>
+          <w:szCs w:val="20"/>
+        </w:rPr>
+        <w:t>?</w:t>
+      </w:r>
+    </w:p>
+    <w:p>
+      <w:pPr>
+        <w:autoSpaceDE w:val="0"/>
+        <w:autoSpaceDN w:val="0"/>
+        <w:adjustRightInd w:val="0"/>
+        <w:spacing w:after="0" w:line="240" w:lineRule="auto"/>
+        <w:rPr>
+          <w:rFonts w:ascii="Calibri" w:hAnsi="Calibri" w:cs="Calibri"/>
+          <w:sz w:val="20"/>
+          <w:szCs w:val="20"/>
+        </w:rPr>
+      </w:pPr>
+    </w:p>
+    <w:p>
+      <w:pPr>
+        <w:autoSpaceDE w:val="0"/>
+        <w:autoSpaceDN w:val="0"/>
+        <w:adjustRightInd w:val="0"/>
+        <w:spacing w:after="0" w:line="240" w:lineRule="auto"/>
+        <w:rPr>
+          <w:rFonts w:ascii="Calibri" w:hAnsi="Calibri" w:cs="Calibri"/>
+          <w:sz w:val="20"/>
+          <w:szCs w:val="20"/>
+        </w:rPr>
+      </w:pPr>
+      <w:r>
+        <w:rPr>
+          <w:rFonts w:ascii="Calibri" w:hAnsi="Calibri" w:cs="Calibri"/>
+          <w:b/>
+          <w:bCs/>
+          <w:sz w:val="20"/>
+          <w:szCs w:val="20"/>
+        </w:rPr>
+        <w:t>R:</w:t>
+      </w:r>
+      <w:r>
+        <w:rPr>
+          <w:rFonts w:ascii="Calibri" w:hAnsi="Calibri" w:cs="Calibri"/>
+          <w:sz w:val="20"/>
+          <w:szCs w:val="20"/>
+        </w:rPr>
+        <w:t xml:space="preserve"> </w:t>
+      </w:r>
+      <w:r>
+        <w:rPr>
+          <w:rFonts w:ascii="Calibri" w:hAnsi="Calibri" w:cs="Calibri"/>
+          <w:sz w:val="20"/>
+          <w:szCs w:val="20"/>
+        </w:rPr>
+        <w:t>Na utilização de lista por arranjo</w:t>
+      </w:r>
+      <w:r>
+        <w:rPr>
+          <w:rFonts w:ascii="Calibri" w:hAnsi="Calibri" w:cs="Calibri"/>
+          <w:sz w:val="20"/>
+          <w:szCs w:val="20"/>
+        </w:rPr>
+        <w:t xml:space="preserve">, é necessário que seja conhecido o tamanho máximo que terá a estrutura e normalmente elas não tem uma referência ao próximo elemento, já a lista auto referenciada, possui uma referencia a posição do próximo elemento, as operações de retirada possuem um custo constante e podem ser incrementadas em seu tamanho conforme necessidade da aplicação. </w:t>
+      </w:r>
+    </w:p>
+    <w:p>
+      <w:pPr>
+        <w:autoSpaceDE w:val="0"/>
+        <w:autoSpaceDN w:val="0"/>
+        <w:adjustRightInd w:val="0"/>
+        <w:spacing w:after="0" w:line="240" w:lineRule="auto"/>
+        <w:rPr>
+          <w:rFonts w:ascii="Calibri" w:hAnsi="Calibri" w:cs="Calibri"/>
+          <w:sz w:val="20"/>
+          <w:szCs w:val="20"/>
+        </w:rPr>
+      </w:pPr>
+    </w:p>
+    <w:p>
+      <w:pPr>
+        <w:autoSpaceDE w:val="0"/>
+        <w:autoSpaceDN w:val="0"/>
+        <w:adjustRightInd w:val="0"/>
+        <w:spacing w:after="0" w:line="240" w:lineRule="auto"/>
+        <w:rPr>
+          <w:rFonts w:ascii="Calibri" w:hAnsi="Calibri" w:cs="Calibri"/>
+          <w:color w:val="4F81BD" w:themeColor="accent1"/>
+          <w:sz w:val="20"/>
+          <w:szCs w:val="20"/>
+        </w:rPr>
+      </w:pPr>
+      <w:r>
+        <w:rPr>
+          <w:rFonts w:ascii="Calibri" w:hAnsi="Calibri" w:cs="Calibri"/>
+          <w:b/>
+          <w:bCs/>
+          <w:color w:val="4F81BD" w:themeColor="accent1"/>
+          <w:sz w:val="20"/>
+          <w:szCs w:val="20"/>
+        </w:rPr>
+        <w:t>Atividade 6:</w:t>
+      </w:r>
+      <w:r>
+        <w:rPr>
+          <w:rFonts w:ascii="Calibri-Bold" w:hAnsi="Calibri-Bold" w:cs="Calibri-Bold"/>
+          <w:b/>
+          <w:bCs/>
+          <w:sz w:val="20"/>
+          <w:szCs w:val="20"/>
+        </w:rPr>
+        <w:t xml:space="preserve"> </w:t>
+      </w:r>
+      <w:r>
+        <w:rPr>
+          <w:rFonts w:ascii="Calibri" w:hAnsi="Calibri" w:cs="Calibri"/>
+          <w:color w:val="4F81BD" w:themeColor="accent1"/>
+          <w:sz w:val="20"/>
+          <w:szCs w:val="20"/>
+        </w:rPr>
+        <w:t xml:space="preserve">Quais as vantagens e desvantagens de se trabalhar com Listas </w:t>
+      </w:r>
+      <w:r>
+        <w:rPr>
+          <w:rFonts w:ascii="Calibri" w:hAnsi="Calibri" w:cs="Calibri"/>
+          <w:color w:val="4F81BD" w:themeColor="accent1"/>
+          <w:sz w:val="20"/>
+          <w:szCs w:val="20"/>
+        </w:rPr>
+        <w:t>Auto referenciadas</w:t>
+      </w:r>
+      <w:r>
+        <w:rPr>
+          <w:rFonts w:ascii="Calibri" w:hAnsi="Calibri" w:cs="Calibri"/>
+          <w:color w:val="4F81BD" w:themeColor="accent1"/>
+          <w:sz w:val="20"/>
+          <w:szCs w:val="20"/>
+        </w:rPr>
+        <w:t>?</w:t>
+      </w:r>
+    </w:p>
+    <w:p>
+      <w:pPr>
+        <w:autoSpaceDE w:val="0"/>
+        <w:autoSpaceDN w:val="0"/>
+        <w:adjustRightInd w:val="0"/>
+        <w:spacing w:after="0" w:line="240" w:lineRule="auto"/>
+        <w:rPr>
+          <w:rFonts w:ascii="Calibri" w:hAnsi="Calibri" w:cs="Calibri"/>
+          <w:sz w:val="20"/>
+          <w:szCs w:val="20"/>
+        </w:rPr>
+      </w:pPr>
+    </w:p>
+    <w:p>
+      <w:pPr>
+        <w:autoSpaceDE w:val="0"/>
+        <w:autoSpaceDN w:val="0"/>
+        <w:adjustRightInd w:val="0"/>
+        <w:spacing w:after="0" w:line="240" w:lineRule="auto"/>
+        <w:rPr>
+          <w:rFonts w:ascii="Calibri" w:hAnsi="Calibri" w:cs="Calibri"/>
+          <w:sz w:val="20"/>
+          <w:szCs w:val="20"/>
+        </w:rPr>
+      </w:pPr>
+      <w:r>
+        <w:rPr>
+          <w:rFonts w:ascii="Calibri" w:hAnsi="Calibri" w:cs="Calibri"/>
+          <w:b/>
+          <w:bCs/>
+          <w:sz w:val="20"/>
+          <w:szCs w:val="20"/>
+        </w:rPr>
+        <w:t>R:</w:t>
+      </w:r>
+      <w:r>
+        <w:rPr>
+          <w:rFonts w:ascii="Calibri" w:hAnsi="Calibri" w:cs="Calibri"/>
+          <w:sz w:val="20"/>
+          <w:szCs w:val="20"/>
+        </w:rPr>
+        <w:t xml:space="preserve"> </w:t>
+      </w:r>
+      <w:r>
+        <w:rPr>
+          <w:rFonts w:ascii="Calibri" w:hAnsi="Calibri" w:cs="Calibri"/>
+          <w:sz w:val="20"/>
+          <w:szCs w:val="20"/>
+        </w:rPr>
+        <w:t xml:space="preserve">Vantagens: Inserção e remoção de elementos podem ser feitas sem deslocar os itens seguintes da lista. Não há </w:t>
+      </w:r>
+      <w:r>
+        <w:rPr>
+          <w:rFonts w:ascii="Calibri" w:hAnsi="Calibri" w:cs="Calibri"/>
+          <w:sz w:val="20"/>
+          <w:szCs w:val="20"/>
+        </w:rPr>
+        <w:t>necessidade de previsão do número de elementos da lista; o espaço necessário é alocado em tempo de execução</w:t>
+      </w:r>
+      <w:r>
+        <w:rPr>
+          <w:rFonts w:ascii="Calibri" w:hAnsi="Calibri" w:cs="Calibri"/>
+          <w:sz w:val="20"/>
+          <w:szCs w:val="20"/>
+        </w:rPr>
+        <w:t xml:space="preserve">. </w:t>
+      </w:r>
+      <w:r>
+        <w:rPr>
+          <w:rFonts w:ascii="Calibri" w:hAnsi="Calibri" w:cs="Calibri"/>
+          <w:sz w:val="20"/>
+          <w:szCs w:val="20"/>
+        </w:rPr>
+        <w:t>Facilita o gerenciamento de várias listas (fusão, divisão,</w:t>
+      </w:r>
+      <w:r>
+        <w:rPr>
+          <w:rFonts w:ascii="Calibri" w:hAnsi="Calibri" w:cs="Calibri"/>
+          <w:sz w:val="20"/>
+          <w:szCs w:val="20"/>
+        </w:rPr>
+        <w:t xml:space="preserve"> </w:t>
+      </w:r>
+      <w:r>
+        <w:rPr>
+          <w:rFonts w:ascii="Calibri" w:hAnsi="Calibri" w:cs="Calibri"/>
+          <w:sz w:val="20"/>
+          <w:szCs w:val="20"/>
+        </w:rPr>
+        <w:t>...)</w:t>
+      </w:r>
+      <w:r>
+        <w:rPr>
+          <w:rFonts w:ascii="Calibri" w:hAnsi="Calibri" w:cs="Calibri"/>
+          <w:sz w:val="20"/>
+          <w:szCs w:val="20"/>
+        </w:rPr>
+        <w:t>.</w:t>
+      </w:r>
+    </w:p>
+    <w:p>
+      <w:pPr>
+        <w:autoSpaceDE w:val="0"/>
+        <w:autoSpaceDN w:val="0"/>
+        <w:adjustRightInd w:val="0"/>
+        <w:spacing w:after="0" w:line="240" w:lineRule="auto"/>
+        <w:rPr>
+          <w:rFonts w:ascii="Calibri" w:hAnsi="Calibri" w:cs="Calibri"/>
+          <w:sz w:val="20"/>
+          <w:szCs w:val="20"/>
+        </w:rPr>
+      </w:pPr>
+    </w:p>
+    <w:p>
+      <w:pPr>
+        <w:autoSpaceDE w:val="0"/>
+        <w:autoSpaceDN w:val="0"/>
+        <w:adjustRightInd w:val="0"/>
+        <w:spacing w:after="0" w:line="240" w:lineRule="auto"/>
+        <w:rPr>
+          <w:rFonts w:ascii="Calibri" w:hAnsi="Calibri" w:cs="Calibri"/>
+          <w:sz w:val="20"/>
+          <w:szCs w:val="20"/>
+        </w:rPr>
+      </w:pPr>
+      <w:r>
+        <w:rPr>
+          <w:rFonts w:ascii="Calibri" w:hAnsi="Calibri" w:cs="Calibri"/>
+          <w:sz w:val="20"/>
+          <w:szCs w:val="20"/>
+        </w:rPr>
+        <w:t xml:space="preserve">Desvantagens: </w:t>
+      </w:r>
+      <w:r>
+        <w:rPr>
+          <w:rFonts w:ascii="Calibri" w:hAnsi="Calibri" w:cs="Calibri"/>
+          <w:sz w:val="20"/>
+          <w:szCs w:val="20"/>
+        </w:rPr>
+        <w:t>Acesso indireto aos elementos</w:t>
+      </w:r>
+      <w:r>
+        <w:rPr>
+          <w:rFonts w:ascii="Calibri" w:hAnsi="Calibri" w:cs="Calibri"/>
+          <w:sz w:val="20"/>
+          <w:szCs w:val="20"/>
+        </w:rPr>
+        <w:t xml:space="preserve">. </w:t>
+      </w:r>
+      <w:r>
+        <w:rPr>
+          <w:rFonts w:ascii="Calibri" w:hAnsi="Calibri" w:cs="Calibri"/>
+          <w:sz w:val="20"/>
+          <w:szCs w:val="20"/>
+        </w:rPr>
+        <w:t>Tempo variável para acessar os elementos (depende da posição do elemento)</w:t>
+      </w:r>
+      <w:r>
+        <w:rPr>
+          <w:rFonts w:ascii="Calibri" w:hAnsi="Calibri" w:cs="Calibri"/>
+          <w:sz w:val="20"/>
+          <w:szCs w:val="20"/>
+        </w:rPr>
+        <w:t xml:space="preserve">. </w:t>
+      </w:r>
+      <w:r>
+        <w:rPr>
+          <w:rFonts w:ascii="Calibri" w:hAnsi="Calibri" w:cs="Calibri"/>
+          <w:sz w:val="20"/>
+          <w:szCs w:val="20"/>
+        </w:rPr>
+        <w:t>Gasto de memória maior pela necessidade de um novo campo para o ponteiro</w:t>
+      </w:r>
+      <w:r>
+        <w:rPr>
+          <w:rFonts w:ascii="Calibri" w:hAnsi="Calibri" w:cs="Calibri"/>
+          <w:sz w:val="20"/>
+          <w:szCs w:val="20"/>
+        </w:rPr>
+        <w:t>.</w:t>
+      </w:r>
+    </w:p>
+    <w:p>
+      <w:pPr>
+        <w:autoSpaceDE w:val="0"/>
+        <w:autoSpaceDN w:val="0"/>
+        <w:adjustRightInd w:val="0"/>
+        <w:spacing w:after="0" w:line="240" w:lineRule="auto"/>
+        <w:rPr>
+          <w:rFonts w:ascii="Calibri" w:hAnsi="Calibri" w:cs="Calibri"/>
+          <w:sz w:val="20"/>
+          <w:szCs w:val="20"/>
+        </w:rPr>
+      </w:pPr>
+    </w:p>
+    <w:p>
+      <w:pPr>
+        <w:autoSpaceDE w:val="0"/>
+        <w:autoSpaceDN w:val="0"/>
+        <w:adjustRightInd w:val="0"/>
+        <w:spacing w:after="0" w:line="240" w:lineRule="auto"/>
+        <w:rPr>
+          <w:rFonts w:ascii="Calibri" w:hAnsi="Calibri" w:cs="Calibri"/>
+          <w:color w:val="4F81BD" w:themeColor="accent1"/>
+          <w:sz w:val="20"/>
+          <w:szCs w:val="20"/>
+        </w:rPr>
+      </w:pPr>
+      <w:r>
+        <w:rPr>
+          <w:rFonts w:ascii="Calibri" w:hAnsi="Calibri" w:cs="Calibri"/>
+          <w:b/>
+          <w:bCs/>
+          <w:color w:val="4F81BD" w:themeColor="accent1"/>
+          <w:sz w:val="20"/>
+          <w:szCs w:val="20"/>
+        </w:rPr>
+        <w:t>Atividade 7:</w:t>
+      </w:r>
+      <w:r>
+        <w:rPr>
+          <w:rFonts w:ascii="Calibri" w:hAnsi="Calibri" w:cs="Calibri"/>
+          <w:color w:val="4F81BD" w:themeColor="accent1"/>
+          <w:sz w:val="20"/>
+          <w:szCs w:val="20"/>
+        </w:rPr>
+        <w:t xml:space="preserve"> Se você tem de escolher entre uma representação por lista encadeada ou uma representação usando</w:t>
+      </w:r>
+      <w:r>
+        <w:rPr>
+          <w:rFonts w:ascii="Calibri" w:hAnsi="Calibri" w:cs="Calibri"/>
+          <w:color w:val="4F81BD" w:themeColor="accent1"/>
+          <w:sz w:val="20"/>
+          <w:szCs w:val="20"/>
+        </w:rPr>
+        <w:t xml:space="preserve"> </w:t>
+      </w:r>
+      <w:r>
+        <w:rPr>
+          <w:rFonts w:ascii="Calibri" w:hAnsi="Calibri" w:cs="Calibri"/>
+          <w:color w:val="4F81BD" w:themeColor="accent1"/>
+          <w:sz w:val="20"/>
+          <w:szCs w:val="20"/>
+        </w:rPr>
+        <w:t>posições contíguas de memória para um vetor, quais informações são necessárias para você selecionar uma</w:t>
+      </w:r>
+      <w:r>
+        <w:rPr>
+          <w:rFonts w:ascii="Calibri" w:hAnsi="Calibri" w:cs="Calibri"/>
+          <w:color w:val="4F81BD" w:themeColor="accent1"/>
+          <w:sz w:val="20"/>
+          <w:szCs w:val="20"/>
+        </w:rPr>
+        <w:t xml:space="preserve"> </w:t>
+      </w:r>
+      <w:r>
+        <w:rPr>
+          <w:rFonts w:ascii="Calibri" w:hAnsi="Calibri" w:cs="Calibri"/>
+          <w:color w:val="4F81BD" w:themeColor="accent1"/>
+          <w:sz w:val="20"/>
+          <w:szCs w:val="20"/>
+        </w:rPr>
+        <w:t>repre</w:t>
+      </w:r>
+      <w:r>
+        <w:rPr>
+          <w:rFonts w:ascii="Calibri" w:hAnsi="Calibri" w:cs="Calibri"/>
+          <w:color w:val="4F81BD" w:themeColor="accent1"/>
+          <w:sz w:val="20"/>
+          <w:szCs w:val="20"/>
+        </w:rPr>
+        <w:t>se</w:t>
+      </w:r>
+      <w:r>
+        <w:rPr>
+          <w:rFonts w:ascii="Calibri" w:hAnsi="Calibri" w:cs="Calibri"/>
+          <w:color w:val="4F81BD" w:themeColor="accent1"/>
+          <w:sz w:val="20"/>
+          <w:szCs w:val="20"/>
+        </w:rPr>
+        <w:t>ntação apropriada? Como esses fatores influenciam a escolha da representação?</w:t>
+      </w:r>
+    </w:p>
+    <w:p>
+      <w:pPr>
+        <w:autoSpaceDE w:val="0"/>
+        <w:autoSpaceDN w:val="0"/>
+        <w:adjustRightInd w:val="0"/>
+        <w:spacing w:after="0" w:line="240" w:lineRule="auto"/>
+        <w:rPr>
+          <w:rFonts w:ascii="Calibri" w:hAnsi="Calibri" w:cs="Calibri"/>
+          <w:sz w:val="20"/>
+          <w:szCs w:val="20"/>
+        </w:rPr>
+      </w:pPr>
+    </w:p>
+    <w:p>
+      <w:pPr>
+        <w:autoSpaceDE w:val="0"/>
+        <w:autoSpaceDN w:val="0"/>
+        <w:adjustRightInd w:val="0"/>
+        <w:spacing w:after="0" w:line="240" w:lineRule="auto"/>
+        <w:rPr>
+          <w:rFonts w:ascii="Calibri" w:hAnsi="Calibri" w:cs="Calibri"/>
+          <w:sz w:val="20"/>
+          <w:szCs w:val="20"/>
+        </w:rPr>
+      </w:pPr>
+      <w:r>
+        <w:rPr>
+          <w:rFonts w:ascii="Calibri" w:hAnsi="Calibri" w:cs="Calibri"/>
+          <w:b/>
+          <w:bCs/>
+          <w:sz w:val="20"/>
+          <w:szCs w:val="20"/>
+        </w:rPr>
+        <w:t>R:</w:t>
+      </w:r>
+      <w:r>
+        <w:rPr>
+          <w:rFonts w:ascii="Calibri" w:hAnsi="Calibri" w:cs="Calibri"/>
+          <w:sz w:val="20"/>
+          <w:szCs w:val="20"/>
+        </w:rPr>
+        <w:t xml:space="preserve"> </w:t>
+      </w:r>
+      <w:r>
+        <w:rPr>
+          <w:rFonts w:ascii="Calibri" w:hAnsi="Calibri" w:cs="Calibri"/>
+          <w:sz w:val="20"/>
+          <w:szCs w:val="20"/>
+        </w:rPr>
+        <w:t xml:space="preserve">É necessário ter pelo menos uma noção do tamanho da lista para saber se as operações serão muito custosas, caso seja uma estrutura com um grande volume de dados, se for é melhor optar pela lista </w:t>
+      </w:r>
+      <w:r>
+        <w:rPr>
+          <w:rFonts w:ascii="Calibri" w:hAnsi="Calibri" w:cs="Calibri"/>
+          <w:sz w:val="20"/>
+          <w:szCs w:val="20"/>
+        </w:rPr>
+        <w:lastRenderedPageBreak/>
+        <w:t>encadeada. Se também for necessário manter a lista sempre ordenada, é mais interessante a lista encadeada.</w:t>
+      </w:r>
+    </w:p>
+    <w:p>
+      <w:pPr>
+        <w:autoSpaceDE w:val="0"/>
+        <w:autoSpaceDN w:val="0"/>
+        <w:adjustRightInd w:val="0"/>
+        <w:spacing w:after="0" w:line="240" w:lineRule="auto"/>
+        <w:rPr>
+          <w:rFonts w:ascii="Calibri" w:hAnsi="Calibri" w:cs="Calibri"/>
+          <w:sz w:val="20"/>
+          <w:szCs w:val="20"/>
+        </w:rPr>
+      </w:pPr>
+    </w:p>
+    <w:p>
+      <w:pPr>
+        <w:autoSpaceDE w:val="0"/>
+        <w:autoSpaceDN w:val="0"/>
+        <w:adjustRightInd w:val="0"/>
+        <w:spacing w:after="0" w:line="240" w:lineRule="auto"/>
+        <w:rPr>
+          <w:rFonts w:ascii="Calibri" w:hAnsi="Calibri" w:cs="Calibri"/>
+          <w:color w:val="4F81BD" w:themeColor="accent1"/>
+          <w:sz w:val="20"/>
+          <w:szCs w:val="20"/>
+        </w:rPr>
+      </w:pPr>
+      <w:r>
+        <w:rPr>
+          <w:rFonts w:ascii="Calibri" w:hAnsi="Calibri" w:cs="Calibri"/>
+          <w:b/>
+          <w:bCs/>
+          <w:color w:val="4F81BD" w:themeColor="accent1"/>
+          <w:sz w:val="20"/>
+          <w:szCs w:val="20"/>
+        </w:rPr>
+        <w:t>Atividade 8:</w:t>
+      </w:r>
+      <w:r>
+        <w:rPr>
+          <w:rFonts w:ascii="Calibri" w:hAnsi="Calibri" w:cs="Calibri"/>
+          <w:color w:val="4F81BD" w:themeColor="accent1"/>
+          <w:sz w:val="20"/>
+          <w:szCs w:val="20"/>
+        </w:rPr>
+        <w:t xml:space="preserve"> Explique o que é e para que serve um TAD Pilha. Quais são as principais operações a serem utilizadas por</w:t>
+      </w:r>
+      <w:r>
+        <w:rPr>
+          <w:rFonts w:ascii="Calibri" w:hAnsi="Calibri" w:cs="Calibri"/>
+          <w:color w:val="4F81BD" w:themeColor="accent1"/>
+          <w:sz w:val="20"/>
+          <w:szCs w:val="20"/>
+        </w:rPr>
+        <w:t xml:space="preserve"> </w:t>
+      </w:r>
+      <w:r>
+        <w:rPr>
+          <w:rFonts w:ascii="Calibri" w:hAnsi="Calibri" w:cs="Calibri"/>
+          <w:color w:val="4F81BD" w:themeColor="accent1"/>
+          <w:sz w:val="20"/>
+          <w:szCs w:val="20"/>
+        </w:rPr>
+        <w:t>este tipo abstrato de dados?</w:t>
+      </w:r>
+    </w:p>
+    <w:p>
+      <w:pPr>
+        <w:autoSpaceDE w:val="0"/>
+        <w:autoSpaceDN w:val="0"/>
+        <w:adjustRightInd w:val="0"/>
+        <w:spacing w:after="0" w:line="240" w:lineRule="auto"/>
+        <w:rPr>
+          <w:rFonts w:ascii="Calibri" w:hAnsi="Calibri" w:cs="Calibri"/>
+          <w:sz w:val="20"/>
+          <w:szCs w:val="20"/>
+        </w:rPr>
+      </w:pPr>
+    </w:p>
+    <w:p>
+      <w:pPr>
+        <w:autoSpaceDE w:val="0"/>
+        <w:autoSpaceDN w:val="0"/>
+        <w:adjustRightInd w:val="0"/>
+        <w:spacing w:after="0" w:line="240" w:lineRule="auto"/>
+        <w:rPr>
+          <w:rFonts w:ascii="Calibri" w:hAnsi="Calibri" w:cs="Calibri"/>
+          <w:sz w:val="20"/>
+          <w:szCs w:val="20"/>
+        </w:rPr>
+      </w:pPr>
+      <w:r>
+        <w:rPr>
+          <w:rFonts w:ascii="Calibri" w:hAnsi="Calibri" w:cs="Calibri"/>
+          <w:b/>
+          <w:bCs/>
+          <w:sz w:val="20"/>
+          <w:szCs w:val="20"/>
+        </w:rPr>
+        <w:t xml:space="preserve">R: </w:t>
+      </w:r>
+      <w:r>
+        <w:rPr>
+          <w:rFonts w:ascii="Calibri" w:hAnsi="Calibri" w:cs="Calibri"/>
+          <w:sz w:val="20"/>
+          <w:szCs w:val="20"/>
+        </w:rPr>
+        <w:t xml:space="preserve">O TAD Pilha é como uma lista linear onde todas as inserções e retiradas são, geralmente, feitas apenas nos extremos da lista. </w:t>
+      </w:r>
+      <w:r>
+        <w:rPr>
+          <w:rFonts w:ascii="Calibri" w:hAnsi="Calibri" w:cs="Calibri"/>
+          <w:sz w:val="20"/>
+          <w:szCs w:val="20"/>
+        </w:rPr>
+        <w:t>O último elemento a entrar é o primeiro a sai</w:t>
+      </w:r>
+      <w:r>
+        <w:rPr>
+          <w:rFonts w:ascii="Calibri" w:hAnsi="Calibri" w:cs="Calibri"/>
+          <w:sz w:val="20"/>
+          <w:szCs w:val="20"/>
+        </w:rPr>
+        <w:t xml:space="preserve">r. </w:t>
+      </w:r>
+      <w:r>
+        <w:rPr>
+          <w:rFonts w:ascii="Calibri" w:hAnsi="Calibri" w:cs="Calibri"/>
+          <w:sz w:val="20"/>
+          <w:szCs w:val="20"/>
+        </w:rPr>
+        <w:t xml:space="preserve">Suas principais operações são: criar </w:t>
+      </w:r>
+      <w:r>
+        <w:rPr>
+          <w:rFonts w:ascii="Calibri" w:hAnsi="Calibri" w:cs="Calibri"/>
+          <w:sz w:val="20"/>
+          <w:szCs w:val="20"/>
+        </w:rPr>
+        <w:t>pilha</w:t>
+      </w:r>
+      <w:r>
+        <w:rPr>
+          <w:rFonts w:ascii="Calibri" w:hAnsi="Calibri" w:cs="Calibri"/>
+          <w:sz w:val="20"/>
+          <w:szCs w:val="20"/>
+        </w:rPr>
+        <w:t xml:space="preserve"> vazia, </w:t>
+      </w:r>
+      <w:r>
+        <w:rPr>
+          <w:rFonts w:ascii="Calibri" w:hAnsi="Calibri" w:cs="Calibri"/>
+          <w:sz w:val="20"/>
+          <w:szCs w:val="20"/>
+        </w:rPr>
+        <w:t xml:space="preserve">empilhar um </w:t>
+      </w:r>
+      <w:r>
+        <w:rPr>
+          <w:rFonts w:ascii="Calibri" w:hAnsi="Calibri" w:cs="Calibri"/>
+          <w:sz w:val="20"/>
+          <w:szCs w:val="20"/>
+        </w:rPr>
+        <w:t xml:space="preserve">novo item, </w:t>
+      </w:r>
+      <w:r>
+        <w:rPr>
+          <w:rFonts w:ascii="Calibri" w:hAnsi="Calibri" w:cs="Calibri"/>
+          <w:sz w:val="20"/>
+          <w:szCs w:val="20"/>
+        </w:rPr>
+        <w:t xml:space="preserve">desempilhar </w:t>
+      </w:r>
+      <w:r>
+        <w:rPr>
+          <w:rFonts w:ascii="Calibri" w:hAnsi="Calibri" w:cs="Calibri"/>
+          <w:sz w:val="20"/>
+          <w:szCs w:val="20"/>
+        </w:rPr>
+        <w:t>um item</w:t>
+      </w:r>
+      <w:r>
+        <w:rPr>
+          <w:rFonts w:ascii="Calibri" w:hAnsi="Calibri" w:cs="Calibri"/>
+          <w:sz w:val="20"/>
+          <w:szCs w:val="20"/>
+        </w:rPr>
+        <w:t xml:space="preserve"> e verificar o tamanho atual da pilha.</w:t>
+      </w:r>
+    </w:p>
+    <w:p>
+      <w:pPr>
+        <w:autoSpaceDE w:val="0"/>
+        <w:autoSpaceDN w:val="0"/>
+        <w:adjustRightInd w:val="0"/>
+        <w:spacing w:after="0" w:line="240" w:lineRule="auto"/>
+        <w:rPr>
+          <w:rFonts w:ascii="Calibri" w:hAnsi="Calibri" w:cs="Calibri"/>
+          <w:sz w:val="20"/>
+          <w:szCs w:val="20"/>
+        </w:rPr>
+      </w:pPr>
+    </w:p>
+    <w:p>
+      <w:pPr>
+        <w:autoSpaceDE w:val="0"/>
+        <w:autoSpaceDN w:val="0"/>
+        <w:adjustRightInd w:val="0"/>
+        <w:spacing w:after="0" w:line="240" w:lineRule="auto"/>
+        <w:rPr>
+          <w:rFonts w:ascii="Calibri" w:hAnsi="Calibri" w:cs="Calibri"/>
+          <w:sz w:val="20"/>
+          <w:szCs w:val="20"/>
+        </w:rPr>
+      </w:pPr>
+      <w:r>
+        <w:rPr>
+          <w:rFonts w:ascii="Calibri" w:hAnsi="Calibri" w:cs="Calibri"/>
+          <w:b/>
+          <w:bCs/>
+          <w:color w:val="4F81BD" w:themeColor="accent1"/>
+          <w:sz w:val="20"/>
+          <w:szCs w:val="20"/>
+        </w:rPr>
+        <w:t xml:space="preserve">Atividade 9: </w:t>
+      </w:r>
+      <w:r>
+        <w:rPr>
+          <w:rFonts w:ascii="Calibri" w:hAnsi="Calibri" w:cs="Calibri"/>
+          <w:color w:val="4F81BD" w:themeColor="accent1"/>
+          <w:sz w:val="20"/>
+          <w:szCs w:val="20"/>
+        </w:rPr>
+        <w:t>Quais as vantagens e desvantagens de se trabalhar com a estrutura de dados Pilha por Arranjos?</w:t>
+      </w:r>
+    </w:p>
+    <w:p>
+      <w:pPr>
+        <w:autoSpaceDE w:val="0"/>
+        <w:autoSpaceDN w:val="0"/>
+        <w:adjustRightInd w:val="0"/>
+        <w:spacing w:after="0" w:line="240" w:lineRule="auto"/>
+        <w:rPr>
+          <w:rFonts w:ascii="Calibri" w:hAnsi="Calibri" w:cs="Calibri"/>
+          <w:sz w:val="20"/>
+          <w:szCs w:val="20"/>
+        </w:rPr>
+      </w:pPr>
+    </w:p>
+    <w:p>
+      <w:pPr>
+        <w:autoSpaceDE w:val="0"/>
+        <w:autoSpaceDN w:val="0"/>
+        <w:adjustRightInd w:val="0"/>
+        <w:spacing w:after="0" w:line="240" w:lineRule="auto"/>
+        <w:rPr>
+          <w:rFonts w:ascii="Calibri" w:hAnsi="Calibri" w:cs="Calibri"/>
+          <w:sz w:val="20"/>
+          <w:szCs w:val="20"/>
+        </w:rPr>
+      </w:pPr>
+      <w:r>
+        <w:rPr>
+          <w:rFonts w:ascii="Calibri" w:hAnsi="Calibri" w:cs="Calibri"/>
           <w:sz w:val="20"/>
           <w:szCs w:val="20"/>
         </w:rPr>
@@ -702,25 +1551,417 @@
       </w:pPr>
       <w:r>
         <w:rPr>
+          <w:rFonts w:ascii="Calibri" w:hAnsi="Calibri" w:cs="Calibri"/>
+          <w:b/>
+          <w:bCs/>
+          <w:color w:val="4F81BD" w:themeColor="accent1"/>
+          <w:sz w:val="20"/>
+          <w:szCs w:val="20"/>
+        </w:rPr>
+        <w:t>Atividade 10:</w:t>
+      </w:r>
+      <w:r>
+        <w:rPr>
+          <w:rFonts w:ascii="Calibri" w:hAnsi="Calibri" w:cs="Calibri"/>
+          <w:color w:val="4F81BD" w:themeColor="accent1"/>
+          <w:sz w:val="20"/>
+          <w:szCs w:val="20"/>
+        </w:rPr>
+        <w:t xml:space="preserve"> Explique a diferença de implementações de Pilhas por Arranjos e Pilhas </w:t>
+      </w:r>
+      <w:r>
+        <w:rPr>
+          <w:rFonts w:ascii="Calibri" w:hAnsi="Calibri" w:cs="Calibri"/>
+          <w:color w:val="4F81BD" w:themeColor="accent1"/>
+          <w:sz w:val="20"/>
+          <w:szCs w:val="20"/>
+        </w:rPr>
+        <w:t>Auto referenciadas</w:t>
+      </w:r>
+      <w:r>
+        <w:rPr>
+          <w:rFonts w:ascii="Calibri" w:hAnsi="Calibri" w:cs="Calibri"/>
+          <w:color w:val="4F81BD" w:themeColor="accent1"/>
+          <w:sz w:val="20"/>
+          <w:szCs w:val="20"/>
+        </w:rPr>
+        <w:t>?</w:t>
+      </w:r>
+    </w:p>
+    <w:p>
+      <w:pPr>
+        <w:autoSpaceDE w:val="0"/>
+        <w:autoSpaceDN w:val="0"/>
+        <w:adjustRightInd w:val="0"/>
+        <w:spacing w:after="0" w:line="240" w:lineRule="auto"/>
+        <w:rPr>
+          <w:rFonts w:ascii="Calibri" w:hAnsi="Calibri" w:cs="Calibri"/>
+          <w:sz w:val="20"/>
+          <w:szCs w:val="20"/>
+        </w:rPr>
+      </w:pPr>
+    </w:p>
+    <w:p>
+      <w:pPr>
+        <w:autoSpaceDE w:val="0"/>
+        <w:autoSpaceDN w:val="0"/>
+        <w:adjustRightInd w:val="0"/>
+        <w:spacing w:after="0" w:line="240" w:lineRule="auto"/>
+        <w:rPr>
+          <w:rFonts w:ascii="Calibri" w:hAnsi="Calibri" w:cs="Calibri"/>
+          <w:sz w:val="20"/>
+          <w:szCs w:val="20"/>
+        </w:rPr>
+      </w:pPr>
+      <w:r>
+        <w:rPr>
+          <w:rFonts w:ascii="Calibri" w:hAnsi="Calibri" w:cs="Calibri"/>
+          <w:sz w:val="20"/>
+          <w:szCs w:val="20"/>
+        </w:rPr>
+        <w:t xml:space="preserve">R: </w:t>
+      </w:r>
+    </w:p>
+    <w:p>
+      <w:pPr>
+        <w:autoSpaceDE w:val="0"/>
+        <w:autoSpaceDN w:val="0"/>
+        <w:adjustRightInd w:val="0"/>
+        <w:spacing w:after="0" w:line="240" w:lineRule="auto"/>
+        <w:rPr>
+          <w:rFonts w:ascii="Calibri" w:hAnsi="Calibri" w:cs="Calibri"/>
+          <w:sz w:val="20"/>
+          <w:szCs w:val="20"/>
+        </w:rPr>
+      </w:pPr>
+    </w:p>
+    <w:p>
+      <w:pPr>
+        <w:autoSpaceDE w:val="0"/>
+        <w:autoSpaceDN w:val="0"/>
+        <w:adjustRightInd w:val="0"/>
+        <w:spacing w:after="0" w:line="240" w:lineRule="auto"/>
+        <w:rPr>
+          <w:rFonts w:ascii="Calibri" w:hAnsi="Calibri" w:cs="Calibri"/>
+          <w:sz w:val="20"/>
+          <w:szCs w:val="20"/>
+        </w:rPr>
+      </w:pPr>
+      <w:r>
+        <w:rPr>
+          <w:rFonts w:ascii="Calibri" w:hAnsi="Calibri" w:cs="Calibri"/>
+          <w:b/>
+          <w:bCs/>
+          <w:color w:val="4F81BD" w:themeColor="accent1"/>
+          <w:sz w:val="20"/>
+          <w:szCs w:val="20"/>
+        </w:rPr>
+        <w:t>Atividade 11:</w:t>
+      </w:r>
+      <w:r>
+        <w:rPr>
+          <w:rFonts w:ascii="Calibri" w:hAnsi="Calibri" w:cs="Calibri"/>
+          <w:color w:val="4F81BD" w:themeColor="accent1"/>
+          <w:sz w:val="20"/>
+          <w:szCs w:val="20"/>
+        </w:rPr>
+        <w:t xml:space="preserve"> Quais as vantagens e desvantagens de se trabalhar com Pilhas </w:t>
+      </w:r>
+      <w:r>
+        <w:rPr>
+          <w:rFonts w:ascii="Calibri" w:hAnsi="Calibri" w:cs="Calibri"/>
+          <w:color w:val="4F81BD" w:themeColor="accent1"/>
+          <w:sz w:val="20"/>
+          <w:szCs w:val="20"/>
+        </w:rPr>
+        <w:t>Auto referenciadas</w:t>
+      </w:r>
+      <w:r>
+        <w:rPr>
+          <w:rFonts w:ascii="Calibri" w:hAnsi="Calibri" w:cs="Calibri"/>
+          <w:color w:val="4F81BD" w:themeColor="accent1"/>
+          <w:sz w:val="20"/>
+          <w:szCs w:val="20"/>
+        </w:rPr>
+        <w:t>?</w:t>
+      </w:r>
+    </w:p>
+    <w:p>
+      <w:pPr>
+        <w:autoSpaceDE w:val="0"/>
+        <w:autoSpaceDN w:val="0"/>
+        <w:adjustRightInd w:val="0"/>
+        <w:spacing w:after="0" w:line="240" w:lineRule="auto"/>
+        <w:rPr>
           <w:rFonts w:ascii="Calibri-Bold" w:hAnsi="Calibri-Bold" w:cs="Calibri-Bold"/>
           <w:b/>
           <w:bCs/>
           <w:sz w:val="20"/>
           <w:szCs w:val="20"/>
         </w:rPr>
-        <w:t xml:space="preserve">Atividade 5: </w:t>
-      </w:r>
-      <w:r>
-        <w:rPr>
-          <w:rFonts w:ascii="Calibri" w:hAnsi="Calibri" w:cs="Calibri"/>
-          <w:sz w:val="20"/>
-          <w:szCs w:val="20"/>
-        </w:rPr>
-        <w:t xml:space="preserve">Explique a diferença de implementações de Listas por Arranjos e Lista </w:t>
-      </w:r>
-      <w:r>
-        <w:rPr>
-          <w:rFonts w:ascii="Calibri" w:hAnsi="Calibri" w:cs="Calibri"/>
+      </w:pPr>
+    </w:p>
+    <w:p>
+      <w:pPr>
+        <w:autoSpaceDE w:val="0"/>
+        <w:autoSpaceDN w:val="0"/>
+        <w:adjustRightInd w:val="0"/>
+        <w:spacing w:after="0" w:line="240" w:lineRule="auto"/>
+        <w:rPr>
+          <w:rFonts w:ascii="Calibri" w:hAnsi="Calibri" w:cs="Calibri"/>
+          <w:sz w:val="20"/>
+          <w:szCs w:val="20"/>
+        </w:rPr>
+      </w:pPr>
+      <w:r>
+        <w:rPr>
+          <w:rFonts w:ascii="Calibri" w:hAnsi="Calibri" w:cs="Calibri"/>
+          <w:sz w:val="20"/>
+          <w:szCs w:val="20"/>
+        </w:rPr>
+        <w:t xml:space="preserve">R: </w:t>
+      </w:r>
+    </w:p>
+    <w:p>
+      <w:pPr>
+        <w:autoSpaceDE w:val="0"/>
+        <w:autoSpaceDN w:val="0"/>
+        <w:adjustRightInd w:val="0"/>
+        <w:spacing w:after="0" w:line="240" w:lineRule="auto"/>
+        <w:rPr>
+          <w:rFonts w:ascii="Calibri-Bold" w:hAnsi="Calibri-Bold" w:cs="Calibri-Bold"/>
+          <w:b/>
+          <w:bCs/>
+          <w:sz w:val="20"/>
+          <w:szCs w:val="20"/>
+        </w:rPr>
+      </w:pPr>
+    </w:p>
+    <w:p>
+      <w:pPr>
+        <w:autoSpaceDE w:val="0"/>
+        <w:autoSpaceDN w:val="0"/>
+        <w:adjustRightInd w:val="0"/>
+        <w:spacing w:after="0" w:line="240" w:lineRule="auto"/>
+        <w:rPr>
+          <w:rFonts w:ascii="Calibri" w:hAnsi="Calibri" w:cs="Calibri"/>
+          <w:color w:val="4F81BD" w:themeColor="accent1"/>
+          <w:sz w:val="20"/>
+          <w:szCs w:val="20"/>
+        </w:rPr>
+      </w:pPr>
+      <w:r>
+        <w:rPr>
+          <w:rFonts w:ascii="Calibri" w:hAnsi="Calibri" w:cs="Calibri"/>
+          <w:b/>
+          <w:bCs/>
+          <w:color w:val="4F81BD" w:themeColor="accent1"/>
+          <w:sz w:val="20"/>
+          <w:szCs w:val="20"/>
+        </w:rPr>
+        <w:t>Atividade 12:</w:t>
+      </w:r>
+      <w:r>
+        <w:rPr>
+          <w:rFonts w:ascii="Calibri" w:hAnsi="Calibri" w:cs="Calibri"/>
+          <w:color w:val="4F81BD" w:themeColor="accent1"/>
+          <w:sz w:val="20"/>
+          <w:szCs w:val="20"/>
+        </w:rPr>
+        <w:t xml:space="preserve"> Explique o que é e para que serve um TAD Fila. Quais são as principais operações a serem utilizadas por</w:t>
+      </w:r>
+      <w:r>
+        <w:rPr>
+          <w:rFonts w:ascii="Calibri" w:hAnsi="Calibri" w:cs="Calibri"/>
+          <w:color w:val="4F81BD" w:themeColor="accent1"/>
+          <w:sz w:val="20"/>
+          <w:szCs w:val="20"/>
+        </w:rPr>
+        <w:t xml:space="preserve"> </w:t>
+      </w:r>
+      <w:r>
+        <w:rPr>
+          <w:rFonts w:ascii="Calibri" w:hAnsi="Calibri" w:cs="Calibri"/>
+          <w:color w:val="4F81BD" w:themeColor="accent1"/>
+          <w:sz w:val="20"/>
+          <w:szCs w:val="20"/>
+        </w:rPr>
+        <w:t>este tipo abstrato de dados?</w:t>
+      </w:r>
+    </w:p>
+    <w:p>
+      <w:pPr>
+        <w:autoSpaceDE w:val="0"/>
+        <w:autoSpaceDN w:val="0"/>
+        <w:adjustRightInd w:val="0"/>
+        <w:spacing w:after="0" w:line="240" w:lineRule="auto"/>
+        <w:rPr>
+          <w:rFonts w:ascii="Calibri-Bold" w:hAnsi="Calibri-Bold" w:cs="Calibri-Bold"/>
+          <w:b/>
+          <w:bCs/>
+          <w:sz w:val="20"/>
+          <w:szCs w:val="20"/>
+        </w:rPr>
+      </w:pPr>
+    </w:p>
+    <w:p>
+      <w:pPr>
+        <w:autoSpaceDE w:val="0"/>
+        <w:autoSpaceDN w:val="0"/>
+        <w:adjustRightInd w:val="0"/>
+        <w:spacing w:after="0" w:line="240" w:lineRule="auto"/>
+        <w:rPr>
+          <w:rFonts w:ascii="Calibri" w:hAnsi="Calibri" w:cs="Calibri"/>
+          <w:sz w:val="20"/>
+          <w:szCs w:val="20"/>
+        </w:rPr>
+      </w:pPr>
+      <w:r>
+        <w:rPr>
+          <w:rFonts w:ascii="Calibri" w:hAnsi="Calibri" w:cs="Calibri"/>
+          <w:sz w:val="20"/>
+          <w:szCs w:val="20"/>
+        </w:rPr>
+        <w:t xml:space="preserve">R: </w:t>
+      </w:r>
+    </w:p>
+    <w:p>
+      <w:pPr>
+        <w:autoSpaceDE w:val="0"/>
+        <w:autoSpaceDN w:val="0"/>
+        <w:adjustRightInd w:val="0"/>
+        <w:spacing w:after="0" w:line="240" w:lineRule="auto"/>
+        <w:rPr>
+          <w:rFonts w:ascii="Calibri-Bold" w:hAnsi="Calibri-Bold" w:cs="Calibri-Bold"/>
+          <w:b/>
+          <w:bCs/>
+          <w:sz w:val="20"/>
+          <w:szCs w:val="20"/>
+        </w:rPr>
+      </w:pPr>
+    </w:p>
+    <w:p>
+      <w:pPr>
+        <w:autoSpaceDE w:val="0"/>
+        <w:autoSpaceDN w:val="0"/>
+        <w:adjustRightInd w:val="0"/>
+        <w:spacing w:after="0" w:line="240" w:lineRule="auto"/>
+        <w:rPr>
+          <w:rFonts w:ascii="Calibri" w:hAnsi="Calibri" w:cs="Calibri"/>
+          <w:color w:val="4F81BD" w:themeColor="accent1"/>
+          <w:sz w:val="20"/>
+          <w:szCs w:val="20"/>
+        </w:rPr>
+      </w:pPr>
+      <w:r>
+        <w:rPr>
+          <w:rFonts w:ascii="Calibri" w:hAnsi="Calibri" w:cs="Calibri"/>
+          <w:b/>
+          <w:bCs/>
+          <w:color w:val="4F81BD" w:themeColor="accent1"/>
+          <w:sz w:val="20"/>
+          <w:szCs w:val="20"/>
+        </w:rPr>
+        <w:t xml:space="preserve">Atividade 13: </w:t>
+      </w:r>
+      <w:r>
+        <w:rPr>
+          <w:rFonts w:ascii="Calibri" w:hAnsi="Calibri" w:cs="Calibri"/>
+          <w:color w:val="4F81BD" w:themeColor="accent1"/>
+          <w:sz w:val="20"/>
+          <w:szCs w:val="20"/>
+        </w:rPr>
+        <w:t>Quais as vantagens e desvantagens de se trabalhar com a estrutura de dados Fila por Arranjos?</w:t>
+      </w:r>
+    </w:p>
+    <w:p>
+      <w:pPr>
+        <w:autoSpaceDE w:val="0"/>
+        <w:autoSpaceDN w:val="0"/>
+        <w:adjustRightInd w:val="0"/>
+        <w:spacing w:after="0" w:line="240" w:lineRule="auto"/>
+        <w:rPr>
+          <w:rFonts w:ascii="Calibri-Bold" w:hAnsi="Calibri-Bold" w:cs="Calibri-Bold"/>
+          <w:b/>
+          <w:bCs/>
+          <w:sz w:val="20"/>
+          <w:szCs w:val="20"/>
+        </w:rPr>
+      </w:pPr>
+    </w:p>
+    <w:p>
+      <w:pPr>
+        <w:autoSpaceDE w:val="0"/>
+        <w:autoSpaceDN w:val="0"/>
+        <w:adjustRightInd w:val="0"/>
+        <w:spacing w:after="0" w:line="240" w:lineRule="auto"/>
+        <w:rPr>
+          <w:rFonts w:ascii="Calibri" w:hAnsi="Calibri" w:cs="Calibri"/>
+          <w:sz w:val="20"/>
+          <w:szCs w:val="20"/>
+        </w:rPr>
+      </w:pPr>
+      <w:r>
+        <w:rPr>
+          <w:rFonts w:ascii="Calibri" w:hAnsi="Calibri" w:cs="Calibri"/>
+          <w:sz w:val="20"/>
+          <w:szCs w:val="20"/>
+        </w:rPr>
+        <w:t xml:space="preserve">R: </w:t>
+      </w:r>
+    </w:p>
+    <w:p>
+      <w:pPr>
+        <w:autoSpaceDE w:val="0"/>
+        <w:autoSpaceDN w:val="0"/>
+        <w:adjustRightInd w:val="0"/>
+        <w:spacing w:after="0" w:line="240" w:lineRule="auto"/>
+        <w:rPr>
+          <w:rFonts w:ascii="Calibri-Bold" w:hAnsi="Calibri-Bold" w:cs="Calibri-Bold"/>
+          <w:b/>
+          <w:bCs/>
+          <w:sz w:val="20"/>
+          <w:szCs w:val="20"/>
+        </w:rPr>
+      </w:pPr>
+    </w:p>
+    <w:p>
+      <w:pPr>
+        <w:autoSpaceDE w:val="0"/>
+        <w:autoSpaceDN w:val="0"/>
+        <w:adjustRightInd w:val="0"/>
+        <w:spacing w:line="240" w:lineRule="auto"/>
+        <w:rPr>
+          <w:rFonts w:ascii="Calibri" w:hAnsi="Calibri" w:cs="Calibri"/>
+          <w:color w:val="4F81BD" w:themeColor="accent1"/>
+          <w:sz w:val="20"/>
+          <w:szCs w:val="20"/>
+        </w:rPr>
+      </w:pPr>
+      <w:r>
+        <w:rPr>
+          <w:rFonts w:ascii="Calibri" w:hAnsi="Calibri" w:cs="Calibri"/>
+          <w:b/>
+          <w:bCs/>
+          <w:color w:val="4F81BD" w:themeColor="accent1"/>
+          <w:sz w:val="20"/>
+          <w:szCs w:val="20"/>
+        </w:rPr>
+        <w:t xml:space="preserve">Atividade 14: </w:t>
+      </w:r>
+      <w:r>
+        <w:rPr>
+          <w:rFonts w:ascii="Calibri" w:hAnsi="Calibri" w:cs="Calibri"/>
+          <w:color w:val="4F81BD" w:themeColor="accent1"/>
+          <w:sz w:val="20"/>
+          <w:szCs w:val="20"/>
+        </w:rPr>
+        <w:t xml:space="preserve">Explique a diferença de implementações de Filas por Arranjos e Filas </w:t>
+      </w:r>
+      <w:r>
+        <w:rPr>
+          <w:rFonts w:ascii="Calibri" w:hAnsi="Calibri" w:cs="Calibri"/>
+          <w:color w:val="4F81BD" w:themeColor="accent1"/>
           <w:sz w:val="20"/>
           <w:szCs w:val="20"/>
         </w:rPr>
@@ -729,6 +1970,7 @@
       <w:r>
         <w:rPr>
           <w:rFonts w:ascii="Calibri" w:hAnsi="Calibri" w:cs="Calibri"/>
+          <w:color w:val="4F81BD" w:themeColor="accent1"/>
           <w:sz w:val="20"/>
           <w:szCs w:val="20"/>
         </w:rPr>
@@ -740,47 +1982,68 @@
         <w:autoSpaceDE w:val="0"/>
         <w:autoSpaceDN w:val="0"/>
         <w:adjustRightInd w:val="0"/>
-        <w:spacing w:after="0" w:line="240" w:lineRule="auto"/>
-        <w:rPr>
-          <w:rFonts w:ascii="Calibri" w:hAnsi="Calibri" w:cs="Calibri"/>
-          <w:sz w:val="20"/>
-          <w:szCs w:val="20"/>
-        </w:rPr>
-      </w:pPr>
-    </w:p>
-    <w:p>
-      <w:pPr>
-        <w:autoSpaceDE w:val="0"/>
-        <w:autoSpaceDN w:val="0"/>
-        <w:adjustRightInd w:val="0"/>
-        <w:spacing w:after="0" w:line="240" w:lineRule="auto"/>
-        <w:rPr>
-          <w:rFonts w:ascii="Calibri" w:hAnsi="Calibri" w:cs="Calibri"/>
-          <w:sz w:val="20"/>
-          <w:szCs w:val="20"/>
-        </w:rPr>
-      </w:pPr>
-      <w:r>
-        <w:rPr>
-          <w:rFonts w:ascii="Calibri-Bold" w:hAnsi="Calibri-Bold" w:cs="Calibri-Bold"/>
-          <w:b/>
-          <w:bCs/>
-          <w:sz w:val="20"/>
-          <w:szCs w:val="20"/>
-        </w:rPr>
-        <w:t xml:space="preserve">Atividade 6: </w:t>
-      </w:r>
-      <w:r>
-        <w:rPr>
-          <w:rFonts w:ascii="Calibri" w:hAnsi="Calibri" w:cs="Calibri"/>
-          <w:sz w:val="20"/>
-          <w:szCs w:val="20"/>
-        </w:rPr>
-        <w:t xml:space="preserve">Quais as vantagens e desvantagens de se trabalhar com Listas </w:t>
-      </w:r>
-      <w:r>
-        <w:rPr>
-          <w:rFonts w:ascii="Calibri" w:hAnsi="Calibri" w:cs="Calibri"/>
+        <w:spacing w:line="240" w:lineRule="auto"/>
+        <w:rPr>
+          <w:rFonts w:ascii="Calibri" w:hAnsi="Calibri" w:cs="Calibri"/>
+          <w:sz w:val="20"/>
+          <w:szCs w:val="20"/>
+        </w:rPr>
+      </w:pPr>
+      <w:r>
+        <w:rPr>
+          <w:rFonts w:ascii="Calibri" w:hAnsi="Calibri" w:cs="Calibri"/>
+          <w:sz w:val="20"/>
+          <w:szCs w:val="20"/>
+        </w:rPr>
+        <w:t xml:space="preserve">R: </w:t>
+      </w:r>
+    </w:p>
+    <w:p>
+      <w:pPr>
+        <w:autoSpaceDE w:val="0"/>
+        <w:autoSpaceDN w:val="0"/>
+        <w:adjustRightInd w:val="0"/>
+        <w:spacing w:after="0" w:line="240" w:lineRule="auto"/>
+        <w:rPr>
+          <w:rFonts w:ascii="Calibri" w:hAnsi="Calibri" w:cs="Calibri"/>
+          <w:sz w:val="20"/>
+          <w:szCs w:val="20"/>
+        </w:rPr>
+      </w:pPr>
+    </w:p>
+    <w:p>
+      <w:pPr>
+        <w:rPr>
+          <w:rFonts w:ascii="Calibri" w:hAnsi="Calibri" w:cs="Calibri"/>
+          <w:color w:val="4F81BD" w:themeColor="accent1"/>
+          <w:sz w:val="20"/>
+          <w:szCs w:val="20"/>
+        </w:rPr>
+      </w:pPr>
+      <w:r>
+        <w:rPr>
+          <w:rFonts w:ascii="Calibri" w:hAnsi="Calibri" w:cs="Calibri"/>
+          <w:b/>
+          <w:bCs/>
+          <w:color w:val="4F81BD" w:themeColor="accent1"/>
+          <w:sz w:val="20"/>
+          <w:szCs w:val="20"/>
+        </w:rPr>
+        <w:t xml:space="preserve">Atividade 15: </w:t>
+      </w:r>
+      <w:r>
+        <w:rPr>
+          <w:rFonts w:ascii="Calibri" w:hAnsi="Calibri" w:cs="Calibri"/>
+          <w:color w:val="4F81BD" w:themeColor="accent1"/>
+          <w:sz w:val="20"/>
+          <w:szCs w:val="20"/>
+        </w:rPr>
+        <w:t xml:space="preserve">Quais as vantagens e desvantagens de se trabalhar com Filas </w:t>
+      </w:r>
+      <w:r>
+        <w:rPr>
+          <w:rFonts w:ascii="Calibri" w:hAnsi="Calibri" w:cs="Calibri"/>
+          <w:color w:val="4F81BD" w:themeColor="accent1"/>
           <w:sz w:val="20"/>
           <w:szCs w:val="20"/>
         </w:rPr>
@@ -789,6 +2052,7 @@
       <w:r>
         <w:rPr>
           <w:rFonts w:ascii="Calibri" w:hAnsi="Calibri" w:cs="Calibri"/>
+          <w:color w:val="4F81BD" w:themeColor="accent1"/>
           <w:sz w:val="20"/>
           <w:szCs w:val="20"/>
         </w:rPr>
@@ -807,530 +2071,16 @@
           <w:szCs w:val="20"/>
         </w:rPr>
       </w:pPr>
-    </w:p>
-    <w:p>
-      <w:pPr>
-        <w:autoSpaceDE w:val="0"/>
-        <w:autoSpaceDN w:val="0"/>
-        <w:adjustRightInd w:val="0"/>
-        <w:spacing w:after="0" w:line="240" w:lineRule="auto"/>
-        <w:rPr>
-          <w:rFonts w:ascii="Calibri" w:hAnsi="Calibri" w:cs="Calibri"/>
-          <w:sz w:val="20"/>
-          <w:szCs w:val="20"/>
-        </w:rPr>
-      </w:pPr>
-      <w:r>
-        <w:rPr>
-          <w:rFonts w:ascii="Calibri-Bold" w:hAnsi="Calibri-Bold" w:cs="Calibri-Bold"/>
-          <w:b/>
-          <w:bCs/>
-          <w:sz w:val="20"/>
-          <w:szCs w:val="20"/>
-        </w:rPr>
-        <w:t xml:space="preserve">Atividade 7: </w:t>
-      </w:r>
-      <w:r>
-        <w:rPr>
-          <w:rFonts w:ascii="Calibri" w:hAnsi="Calibri" w:cs="Calibri"/>
-          <w:sz w:val="20"/>
-          <w:szCs w:val="20"/>
-        </w:rPr>
-        <w:t>Se você tem de escolher entre uma representação por lista encadeada ou uma representação usando</w:t>
-      </w:r>
-      <w:r>
-        <w:rPr>
-          <w:rFonts w:ascii="Calibri" w:hAnsi="Calibri" w:cs="Calibri"/>
-          <w:sz w:val="20"/>
-          <w:szCs w:val="20"/>
-        </w:rPr>
-        <w:t xml:space="preserve"> </w:t>
-      </w:r>
-      <w:r>
-        <w:rPr>
-          <w:rFonts w:ascii="Calibri" w:hAnsi="Calibri" w:cs="Calibri"/>
-          <w:sz w:val="20"/>
-          <w:szCs w:val="20"/>
-        </w:rPr>
-        <w:t>posições contíguas de memória para um vetor, quais informações são necessárias para você selecionar uma</w:t>
-      </w:r>
-      <w:r>
-        <w:rPr>
-          <w:rFonts w:ascii="Calibri" w:hAnsi="Calibri" w:cs="Calibri"/>
-          <w:sz w:val="20"/>
-          <w:szCs w:val="20"/>
-        </w:rPr>
-        <w:t xml:space="preserve"> </w:t>
-      </w:r>
-      <w:proofErr w:type="spellStart"/>
-      <w:r>
-        <w:rPr>
-          <w:rFonts w:ascii="Calibri" w:hAnsi="Calibri" w:cs="Calibri"/>
-          <w:sz w:val="20"/>
-          <w:szCs w:val="20"/>
-        </w:rPr>
-        <w:t>reprentação</w:t>
-      </w:r>
-      <w:proofErr w:type="spellEnd"/>
-      <w:r>
-        <w:rPr>
-          <w:rFonts w:ascii="Calibri" w:hAnsi="Calibri" w:cs="Calibri"/>
-          <w:sz w:val="20"/>
-          <w:szCs w:val="20"/>
-        </w:rPr>
-        <w:t xml:space="preserve"> apropriada? Como esses fatores influenciam a escolha da representação?</w:t>
-      </w:r>
-    </w:p>
-    <w:p>
-      <w:pPr>
-        <w:autoSpaceDE w:val="0"/>
-        <w:autoSpaceDN w:val="0"/>
-        <w:adjustRightInd w:val="0"/>
-        <w:spacing w:after="0" w:line="240" w:lineRule="auto"/>
-        <w:rPr>
-          <w:rFonts w:ascii="Calibri" w:hAnsi="Calibri" w:cs="Calibri"/>
-          <w:sz w:val="20"/>
-          <w:szCs w:val="20"/>
-        </w:rPr>
-      </w:pPr>
-    </w:p>
-    <w:p>
-      <w:pPr>
-        <w:autoSpaceDE w:val="0"/>
-        <w:autoSpaceDN w:val="0"/>
-        <w:adjustRightInd w:val="0"/>
-        <w:spacing w:after="0" w:line="240" w:lineRule="auto"/>
-        <w:rPr>
-          <w:rFonts w:ascii="Calibri" w:hAnsi="Calibri" w:cs="Calibri"/>
-          <w:sz w:val="20"/>
-          <w:szCs w:val="20"/>
-        </w:rPr>
-      </w:pPr>
-      <w:r>
-        <w:rPr>
-          <w:rFonts w:ascii="Calibri-Bold" w:hAnsi="Calibri-Bold" w:cs="Calibri-Bold"/>
-          <w:b/>
-          <w:bCs/>
-          <w:sz w:val="20"/>
-          <w:szCs w:val="20"/>
-        </w:rPr>
-        <w:t xml:space="preserve">Atividade 8: </w:t>
-      </w:r>
-      <w:r>
-        <w:rPr>
-          <w:rFonts w:ascii="Calibri" w:hAnsi="Calibri" w:cs="Calibri"/>
-          <w:sz w:val="20"/>
-          <w:szCs w:val="20"/>
-        </w:rPr>
-        <w:t>Explique o que é e para que serve um TAD Pilha. Quais são as principais operações a serem utilizadas por</w:t>
-      </w:r>
-      <w:r>
-        <w:rPr>
-          <w:rFonts w:ascii="Calibri" w:hAnsi="Calibri" w:cs="Calibri"/>
-          <w:sz w:val="20"/>
-          <w:szCs w:val="20"/>
-        </w:rPr>
-        <w:t xml:space="preserve"> </w:t>
-      </w:r>
-      <w:r>
-        <w:rPr>
-          <w:rFonts w:ascii="Calibri" w:hAnsi="Calibri" w:cs="Calibri"/>
-          <w:sz w:val="20"/>
-          <w:szCs w:val="20"/>
-        </w:rPr>
-        <w:t>este tipo abstrato de dados?</w:t>
-      </w:r>
-    </w:p>
-    <w:p>
-      <w:pPr>
-        <w:autoSpaceDE w:val="0"/>
-        <w:autoSpaceDN w:val="0"/>
-        <w:adjustRightInd w:val="0"/>
-        <w:spacing w:after="0" w:line="240" w:lineRule="auto"/>
-        <w:rPr>
-          <w:rFonts w:ascii="Calibri" w:hAnsi="Calibri" w:cs="Calibri"/>
-          <w:sz w:val="20"/>
-          <w:szCs w:val="20"/>
-        </w:rPr>
-      </w:pPr>
-    </w:p>
-    <w:p>
-      <w:pPr>
-        <w:autoSpaceDE w:val="0"/>
-        <w:autoSpaceDN w:val="0"/>
-        <w:adjustRightInd w:val="0"/>
-        <w:spacing w:after="0" w:line="240" w:lineRule="auto"/>
-        <w:rPr>
-          <w:rFonts w:ascii="Calibri" w:hAnsi="Calibri" w:cs="Calibri"/>
-          <w:sz w:val="20"/>
-          <w:szCs w:val="20"/>
-        </w:rPr>
-      </w:pPr>
-      <w:r>
-        <w:rPr>
-          <w:rFonts w:ascii="Calibri-Bold" w:hAnsi="Calibri-Bold" w:cs="Calibri-Bold"/>
-          <w:b/>
-          <w:bCs/>
-          <w:sz w:val="20"/>
-          <w:szCs w:val="20"/>
-        </w:rPr>
-        <w:t xml:space="preserve">Atividade 9: </w:t>
-      </w:r>
-      <w:r>
-        <w:rPr>
-          <w:rFonts w:ascii="Calibri" w:hAnsi="Calibri" w:cs="Calibri"/>
-          <w:sz w:val="20"/>
-          <w:szCs w:val="20"/>
-        </w:rPr>
-        <w:t>Quais as vantagens e desvantagens de se trabalhar com a estrutura de dados Pilha por Arranjos?</w:t>
-      </w:r>
-    </w:p>
-    <w:p>
-      <w:pPr>
-        <w:autoSpaceDE w:val="0"/>
-        <w:autoSpaceDN w:val="0"/>
-        <w:adjustRightInd w:val="0"/>
-        <w:spacing w:after="0" w:line="240" w:lineRule="auto"/>
-        <w:rPr>
-          <w:rFonts w:ascii="Calibri" w:hAnsi="Calibri" w:cs="Calibri"/>
-          <w:sz w:val="20"/>
-          <w:szCs w:val="20"/>
-        </w:rPr>
-      </w:pPr>
-    </w:p>
-    <w:p>
-      <w:pPr>
-        <w:autoSpaceDE w:val="0"/>
-        <w:autoSpaceDN w:val="0"/>
-        <w:adjustRightInd w:val="0"/>
-        <w:spacing w:after="0" w:line="240" w:lineRule="auto"/>
-        <w:rPr>
-          <w:rFonts w:ascii="Calibri" w:hAnsi="Calibri" w:cs="Calibri"/>
-          <w:sz w:val="20"/>
-          <w:szCs w:val="20"/>
-        </w:rPr>
-      </w:pPr>
-      <w:r>
-        <w:rPr>
-          <w:rFonts w:ascii="Calibri-Bold" w:hAnsi="Calibri-Bold" w:cs="Calibri-Bold"/>
-          <w:b/>
-          <w:bCs/>
-          <w:sz w:val="20"/>
-          <w:szCs w:val="20"/>
-        </w:rPr>
-        <w:t xml:space="preserve">Atividade 10: </w:t>
-      </w:r>
-      <w:r>
-        <w:rPr>
-          <w:rFonts w:ascii="Calibri" w:hAnsi="Calibri" w:cs="Calibri"/>
-          <w:sz w:val="20"/>
-          <w:szCs w:val="20"/>
-        </w:rPr>
-        <w:t xml:space="preserve">Explique a diferença de implementações de Pilhas por Arranjos e Pilhas </w:t>
-      </w:r>
-      <w:proofErr w:type="spellStart"/>
-      <w:r>
-        <w:rPr>
-          <w:rFonts w:ascii="Calibri" w:hAnsi="Calibri" w:cs="Calibri"/>
-          <w:sz w:val="20"/>
-          <w:szCs w:val="20"/>
-        </w:rPr>
-        <w:t>Auto-referenciadas</w:t>
-      </w:r>
-      <w:proofErr w:type="spellEnd"/>
-      <w:r>
-        <w:rPr>
-          <w:rFonts w:ascii="Calibri" w:hAnsi="Calibri" w:cs="Calibri"/>
-          <w:sz w:val="20"/>
-          <w:szCs w:val="20"/>
-        </w:rPr>
-        <w:t>?</w:t>
-      </w:r>
-    </w:p>
-    <w:p>
-      <w:pPr>
-        <w:autoSpaceDE w:val="0"/>
-        <w:autoSpaceDN w:val="0"/>
-        <w:adjustRightInd w:val="0"/>
-        <w:spacing w:after="0" w:line="240" w:lineRule="auto"/>
-        <w:rPr>
-          <w:rFonts w:ascii="Calibri" w:hAnsi="Calibri" w:cs="Calibri"/>
-          <w:sz w:val="20"/>
-          <w:szCs w:val="20"/>
-        </w:rPr>
-      </w:pPr>
-    </w:p>
-    <w:p>
-      <w:pPr>
-        <w:autoSpaceDE w:val="0"/>
-        <w:autoSpaceDN w:val="0"/>
-        <w:adjustRightInd w:val="0"/>
-        <w:spacing w:after="0" w:line="240" w:lineRule="auto"/>
-        <w:rPr>
-          <w:rFonts w:ascii="Calibri" w:hAnsi="Calibri" w:cs="Calibri"/>
-          <w:sz w:val="20"/>
-          <w:szCs w:val="20"/>
-        </w:rPr>
-      </w:pPr>
-      <w:r>
-        <w:rPr>
-          <w:rFonts w:ascii="Calibri-Bold" w:hAnsi="Calibri-Bold" w:cs="Calibri-Bold"/>
-          <w:b/>
-          <w:bCs/>
-          <w:sz w:val="20"/>
-          <w:szCs w:val="20"/>
-        </w:rPr>
-        <w:t xml:space="preserve">Atividade 11: </w:t>
-      </w:r>
-      <w:r>
-        <w:rPr>
-          <w:rFonts w:ascii="Calibri" w:hAnsi="Calibri" w:cs="Calibri"/>
-          <w:sz w:val="20"/>
-          <w:szCs w:val="20"/>
-        </w:rPr>
-        <w:t xml:space="preserve">Quais as vantagens e desvantagens de se trabalhar com Pilhas </w:t>
-      </w:r>
-      <w:proofErr w:type="spellStart"/>
-      <w:r>
-        <w:rPr>
-          <w:rFonts w:ascii="Calibri" w:hAnsi="Calibri" w:cs="Calibri"/>
-          <w:sz w:val="20"/>
-          <w:szCs w:val="20"/>
-        </w:rPr>
-        <w:t>Auto-referenciadas</w:t>
-      </w:r>
-      <w:proofErr w:type="spellEnd"/>
-      <w:r>
-        <w:rPr>
-          <w:rFonts w:ascii="Calibri" w:hAnsi="Calibri" w:cs="Calibri"/>
-          <w:sz w:val="20"/>
-          <w:szCs w:val="20"/>
-        </w:rPr>
-        <w:t>?</w:t>
-      </w:r>
-    </w:p>
-    <w:p>
-      <w:pPr>
-        <w:autoSpaceDE w:val="0"/>
-        <w:autoSpaceDN w:val="0"/>
-        <w:adjustRightInd w:val="0"/>
-        <w:spacing w:after="0" w:line="240" w:lineRule="auto"/>
-        <w:rPr>
-          <w:rFonts w:ascii="Calibri-Bold" w:hAnsi="Calibri-Bold" w:cs="Calibri-Bold"/>
-          <w:b/>
-          <w:bCs/>
-          <w:sz w:val="20"/>
-          <w:szCs w:val="20"/>
-        </w:rPr>
-      </w:pPr>
-    </w:p>
-    <w:p>
-      <w:pPr>
-        <w:autoSpaceDE w:val="0"/>
-        <w:autoSpaceDN w:val="0"/>
-        <w:adjustRightInd w:val="0"/>
-        <w:spacing w:after="0" w:line="240" w:lineRule="auto"/>
-        <w:rPr>
-          <w:rFonts w:ascii="Calibri" w:hAnsi="Calibri" w:cs="Calibri"/>
-          <w:sz w:val="20"/>
-          <w:szCs w:val="20"/>
-        </w:rPr>
-      </w:pPr>
-      <w:r>
-        <w:rPr>
-          <w:rFonts w:ascii="Calibri-Bold" w:hAnsi="Calibri-Bold" w:cs="Calibri-Bold"/>
-          <w:b/>
-          <w:bCs/>
-          <w:sz w:val="20"/>
-          <w:szCs w:val="20"/>
-        </w:rPr>
-        <w:t xml:space="preserve">Atividade 12: </w:t>
-      </w:r>
-      <w:r>
-        <w:rPr>
-          <w:rFonts w:ascii="Calibri" w:hAnsi="Calibri" w:cs="Calibri"/>
-          <w:sz w:val="20"/>
-          <w:szCs w:val="20"/>
-        </w:rPr>
-        <w:t>Explique o que é e para que serve um TAD Fila. Quais são as principais operações a serem utilizadas por</w:t>
-      </w:r>
-      <w:r>
-        <w:rPr>
-          <w:rFonts w:ascii="Calibri" w:hAnsi="Calibri" w:cs="Calibri"/>
-          <w:sz w:val="20"/>
-          <w:szCs w:val="20"/>
-        </w:rPr>
-        <w:t xml:space="preserve"> </w:t>
-      </w:r>
-      <w:r>
-        <w:rPr>
-          <w:rFonts w:ascii="Calibri" w:hAnsi="Calibri" w:cs="Calibri"/>
-          <w:sz w:val="20"/>
-          <w:szCs w:val="20"/>
-        </w:rPr>
-        <w:t>este tipo abstrato de dados?</w:t>
-      </w:r>
-    </w:p>
-    <w:p>
-      <w:pPr>
-        <w:autoSpaceDE w:val="0"/>
-        <w:autoSpaceDN w:val="0"/>
-        <w:adjustRightInd w:val="0"/>
-        <w:spacing w:after="0" w:line="240" w:lineRule="auto"/>
-        <w:rPr>
-          <w:rFonts w:ascii="Calibri-Bold" w:hAnsi="Calibri-Bold" w:cs="Calibri-Bold"/>
-          <w:b/>
-          <w:bCs/>
-          <w:sz w:val="20"/>
-          <w:szCs w:val="20"/>
-        </w:rPr>
-      </w:pPr>
-    </w:p>
-    <w:p>
-      <w:pPr>
-        <w:autoSpaceDE w:val="0"/>
-        <w:autoSpaceDN w:val="0"/>
-        <w:adjustRightInd w:val="0"/>
-        <w:spacing w:after="0" w:line="240" w:lineRule="auto"/>
-        <w:rPr>
-          <w:rFonts w:ascii="Calibri" w:hAnsi="Calibri" w:cs="Calibri"/>
-          <w:sz w:val="20"/>
-          <w:szCs w:val="20"/>
-        </w:rPr>
-      </w:pPr>
-      <w:r>
-        <w:rPr>
-          <w:rFonts w:ascii="Calibri-Bold" w:hAnsi="Calibri-Bold" w:cs="Calibri-Bold"/>
-          <w:b/>
-          <w:bCs/>
-          <w:sz w:val="20"/>
-          <w:szCs w:val="20"/>
-        </w:rPr>
-        <w:t xml:space="preserve">Atividade 13: </w:t>
-      </w:r>
-      <w:r>
-        <w:rPr>
-          <w:rFonts w:ascii="Calibri" w:hAnsi="Calibri" w:cs="Calibri"/>
-          <w:sz w:val="20"/>
-          <w:szCs w:val="20"/>
-        </w:rPr>
-        <w:t>Quais as vantagens e desvantagens de se trabalhar com a estrutura de dados Fila por Arranjos?</w:t>
-      </w:r>
-    </w:p>
-    <w:p>
-      <w:pPr>
-        <w:autoSpaceDE w:val="0"/>
-        <w:autoSpaceDN w:val="0"/>
-        <w:adjustRightInd w:val="0"/>
-        <w:spacing w:after="0" w:line="240" w:lineRule="auto"/>
-        <w:rPr>
-          <w:rFonts w:ascii="Calibri-Bold" w:hAnsi="Calibri-Bold" w:cs="Calibri-Bold"/>
-          <w:b/>
-          <w:bCs/>
-          <w:sz w:val="20"/>
-          <w:szCs w:val="20"/>
-        </w:rPr>
-      </w:pPr>
-    </w:p>
-    <w:p>
-      <w:pPr>
-        <w:autoSpaceDE w:val="0"/>
-        <w:autoSpaceDN w:val="0"/>
-        <w:adjustRightInd w:val="0"/>
-        <w:spacing w:after="0" w:line="240" w:lineRule="auto"/>
-        <w:rPr>
-          <w:rFonts w:ascii="Calibri" w:hAnsi="Calibri" w:cs="Calibri"/>
-          <w:sz w:val="20"/>
-          <w:szCs w:val="20"/>
-        </w:rPr>
-      </w:pPr>
-      <w:r>
-        <w:rPr>
-          <w:rFonts w:ascii="Calibri-Bold" w:hAnsi="Calibri-Bold" w:cs="Calibri-Bold"/>
-          <w:b/>
-          <w:bCs/>
-          <w:sz w:val="20"/>
-          <w:szCs w:val="20"/>
-        </w:rPr>
-        <w:lastRenderedPageBreak/>
-        <w:t xml:space="preserve">Atividade 14: </w:t>
-      </w:r>
-      <w:r>
-        <w:rPr>
-          <w:rFonts w:ascii="Calibri" w:hAnsi="Calibri" w:cs="Calibri"/>
-          <w:sz w:val="20"/>
-          <w:szCs w:val="20"/>
-        </w:rPr>
-        <w:t xml:space="preserve">Explique a diferença de implementações de Filas por Arranjos e Filas </w:t>
-      </w:r>
-      <w:proofErr w:type="spellStart"/>
-      <w:r>
-        <w:rPr>
-          <w:rFonts w:ascii="Calibri" w:hAnsi="Calibri" w:cs="Calibri"/>
-          <w:sz w:val="20"/>
-          <w:szCs w:val="20"/>
-        </w:rPr>
-        <w:t>Auto-referenciadas</w:t>
-      </w:r>
-      <w:proofErr w:type="spellEnd"/>
-      <w:r>
-        <w:rPr>
-          <w:rFonts w:ascii="Calibri" w:hAnsi="Calibri" w:cs="Calibri"/>
-          <w:sz w:val="20"/>
-          <w:szCs w:val="20"/>
-        </w:rPr>
-        <w:t>?</w:t>
-      </w:r>
-    </w:p>
-    <w:p>
-      <w:pPr>
-        <w:rPr>
-          <w:rFonts w:ascii="Calibri-Bold" w:hAnsi="Calibri-Bold" w:cs="Calibri-Bold"/>
-          <w:b/>
-          <w:bCs/>
-          <w:sz w:val="20"/>
-          <w:szCs w:val="20"/>
-        </w:rPr>
-      </w:pPr>
-    </w:p>
-    <w:p>
-      <w:r>
-        <w:rPr>
-          <w:rFonts w:ascii="Calibri-Bold" w:hAnsi="Calibri-Bold" w:cs="Calibri-Bold"/>
-          <w:b/>
-          <w:bCs/>
-          <w:sz w:val="20"/>
-          <w:szCs w:val="20"/>
-        </w:rPr>
-        <w:t xml:space="preserve">Atividade 15: </w:t>
-      </w:r>
-      <w:r>
-        <w:rPr>
-          <w:rFonts w:ascii="Calibri" w:hAnsi="Calibri" w:cs="Calibri"/>
-          <w:sz w:val="20"/>
-          <w:szCs w:val="20"/>
-        </w:rPr>
-        <w:t xml:space="preserve">Quais as vantagens e desvantagens de se trabalhar com Filas </w:t>
-      </w:r>
-      <w:proofErr w:type="spellStart"/>
-      <w:r>
-        <w:rPr>
-          <w:rFonts w:ascii="Calibri" w:hAnsi="Calibri" w:cs="Calibri"/>
-          <w:sz w:val="20"/>
-          <w:szCs w:val="20"/>
-        </w:rPr>
-        <w:t>Auto-referenciadas</w:t>
-      </w:r>
-      <w:proofErr w:type="spellEnd"/>
-      <w:r>
-        <w:rPr>
-          <w:rFonts w:ascii="Calibri" w:hAnsi="Calibri" w:cs="Calibri"/>
-          <w:sz w:val="20"/>
-          <w:szCs w:val="20"/>
-        </w:rPr>
-        <w:t>?</w:t>
-      </w:r>
-    </w:p>
+      <w:r>
+        <w:rPr>
+          <w:rFonts w:ascii="Calibri" w:hAnsi="Calibri" w:cs="Calibri"/>
+          <w:sz w:val="20"/>
+          <w:szCs w:val="20"/>
+        </w:rPr>
+        <w:t xml:space="preserve">R: </w:t>
+      </w:r>
+    </w:p>
+    <w:p/>
     <w:sectPr>
       <w:pgSz w:w="11906" w:h="16838"/>
       <w:pgMar w:top="1417" w:right="1701" w:bottom="1417" w:left="1701" w:header="708" w:footer="708" w:gutter="0"/>
@@ -1513,7 +2263,7 @@
     <w:lsdException w:name="Table Web 2" w:semiHidden="1" w:unhideWhenUsed="1"/>
     <w:lsdException w:name="Table Web 3" w:semiHidden="1" w:unhideWhenUsed="1"/>
     <w:lsdException w:name="Balloon Text" w:semiHidden="1" w:unhideWhenUsed="1"/>
-    <w:lsdException w:name="Table Grid" w:semiHidden="1" w:uiPriority="59" w:unhideWhenUsed="1"/>
+    <w:lsdException w:name="Table Grid" w:uiPriority="59"/>
     <w:lsdException w:name="Table Theme" w:semiHidden="1" w:unhideWhenUsed="1"/>
     <w:lsdException w:name="Placeholder Text" w:semiHidden="1"/>
     <w:lsdException w:name="No Spacing" w:uiPriority="1" w:qFormat="1"/>

</xml_diff>